<commit_message>
Image sizing (closes #2)
</commit_message>
<xml_diff>
--- a/template.docx
+++ b/template.docx
@@ -567,19 +567,31 @@
         <w:pStyle w:val="Normal"/>
         <w:spacing w:lineRule="auto" w:line="240" w:before="0" w:after="0"/>
         <w:jc w:val="center"/>
-        <w:rPr>
-          <w:rFonts w:ascii="Garamond" w:hAnsi="Garamond" w:eastAsia="Garamond" w:cs="Garamond"/>
+        <w:rPr/>
+      </w:pPr>
+      <w:r>
+        <w:rPr>
+          <w:rFonts w:eastAsia="Garamond" w:cs="Garamond" w:ascii="Garamond" w:hAnsi="Garamond"/>
           <w:sz w:val="48"/>
           <w:szCs w:val="48"/>
         </w:rPr>
-      </w:pPr>
+        <w:t>{%</w:t>
+      </w:r>
       <w:r>
         <w:rPr>
           <w:rFonts w:eastAsia="Garamond" w:cs="Garamond" w:ascii="Garamond" w:hAnsi="Garamond"/>
           <w:sz w:val="48"/>
           <w:szCs w:val="48"/>
         </w:rPr>
-        <w:t>{%image}</w:t>
+        <w:t>locationImage</w:t>
+      </w:r>
+      <w:r>
+        <w:rPr>
+          <w:rFonts w:eastAsia="Garamond" w:cs="Garamond" w:ascii="Garamond" w:hAnsi="Garamond"/>
+          <w:sz w:val="48"/>
+          <w:szCs w:val="48"/>
+        </w:rPr>
+        <w:t>}</w:t>
       </w:r>
     </w:p>
     <w:p>
@@ -1035,7 +1047,7 @@
       <w:tblPr>
         <w:tblW w:w="9360" w:type="dxa"/>
         <w:jc w:val="left"/>
-        <w:tblInd w:w="52" w:type="dxa"/>
+        <w:tblInd w:w="42" w:type="dxa"/>
         <w:tblBorders>
           <w:top w:val="single" w:sz="8" w:space="0" w:color="000001"/>
           <w:left w:val="single" w:sz="8" w:space="0" w:color="000001"/>
@@ -1046,7 +1058,7 @@
         </w:tblBorders>
         <w:tblCellMar>
           <w:top w:w="100" w:type="dxa"/>
-          <w:left w:w="40" w:type="dxa"/>
+          <w:left w:w="30" w:type="dxa"/>
           <w:bottom w:w="100" w:type="dxa"/>
           <w:right w:w="100" w:type="dxa"/>
         </w:tblCellMar>
@@ -1071,7 +1083,7 @@
             </w:tcBorders>
             <w:shd w:fill="auto" w:val="clear"/>
             <w:tcMar>
-              <w:left w:w="40" w:type="dxa"/>
+              <w:left w:w="30" w:type="dxa"/>
             </w:tcMar>
             <w:vAlign w:val="center"/>
           </w:tcPr>
@@ -1129,7 +1141,7 @@
             </w:tcBorders>
             <w:shd w:fill="auto" w:val="clear"/>
             <w:tcMar>
-              <w:left w:w="40" w:type="dxa"/>
+              <w:left w:w="30" w:type="dxa"/>
             </w:tcMar>
             <w:vAlign w:val="center"/>
           </w:tcPr>
@@ -1186,7 +1198,7 @@
             </w:tcBorders>
             <w:shd w:fill="auto" w:val="clear"/>
             <w:tcMar>
-              <w:left w:w="40" w:type="dxa"/>
+              <w:left w:w="30" w:type="dxa"/>
             </w:tcMar>
             <w:vAlign w:val="center"/>
           </w:tcPr>
@@ -1234,7 +1246,7 @@
             </w:tcBorders>
             <w:shd w:fill="auto" w:val="clear"/>
             <w:tcMar>
-              <w:left w:w="40" w:type="dxa"/>
+              <w:left w:w="30" w:type="dxa"/>
             </w:tcMar>
             <w:vAlign w:val="center"/>
           </w:tcPr>
@@ -1292,7 +1304,7 @@
             </w:tcBorders>
             <w:shd w:fill="auto" w:val="clear"/>
             <w:tcMar>
-              <w:left w:w="40" w:type="dxa"/>
+              <w:left w:w="30" w:type="dxa"/>
             </w:tcMar>
             <w:vAlign w:val="center"/>
           </w:tcPr>
@@ -1349,7 +1361,7 @@
             </w:tcBorders>
             <w:shd w:fill="auto" w:val="clear"/>
             <w:tcMar>
-              <w:left w:w="40" w:type="dxa"/>
+              <w:left w:w="30" w:type="dxa"/>
             </w:tcMar>
             <w:vAlign w:val="center"/>
           </w:tcPr>
@@ -1409,7 +1421,7 @@
             </w:tcBorders>
             <w:shd w:fill="auto" w:val="clear"/>
             <w:tcMar>
-              <w:left w:w="40" w:type="dxa"/>
+              <w:left w:w="30" w:type="dxa"/>
             </w:tcMar>
             <w:vAlign w:val="center"/>
           </w:tcPr>
@@ -1453,7 +1465,7 @@
             </w:tcBorders>
             <w:shd w:fill="auto" w:val="clear"/>
             <w:tcMar>
-              <w:left w:w="40" w:type="dxa"/>
+              <w:left w:w="30" w:type="dxa"/>
             </w:tcMar>
             <w:vAlign w:val="center"/>
           </w:tcPr>
@@ -1492,7 +1504,7 @@
             </w:tcBorders>
             <w:shd w:fill="auto" w:val="clear"/>
             <w:tcMar>
-              <w:left w:w="40" w:type="dxa"/>
+              <w:left w:w="30" w:type="dxa"/>
             </w:tcMar>
             <w:vAlign w:val="center"/>
           </w:tcPr>
@@ -1832,7 +1844,7 @@
         <w:tblStyle w:val="Table1"/>
         <w:tblW w:w="9360" w:type="dxa"/>
         <w:jc w:val="left"/>
-        <w:tblInd w:w="-76" w:type="dxa"/>
+        <w:tblInd w:w="-86" w:type="dxa"/>
         <w:tblBorders>
           <w:top w:val="single" w:sz="8" w:space="0" w:color="000001"/>
           <w:left w:val="single" w:sz="8" w:space="0" w:color="000001"/>
@@ -1843,15 +1855,15 @@
         </w:tblBorders>
         <w:tblCellMar>
           <w:top w:w="100" w:type="dxa"/>
-          <w:left w:w="30" w:type="dxa"/>
+          <w:left w:w="20" w:type="dxa"/>
           <w:bottom w:w="100" w:type="dxa"/>
           <w:right w:w="100" w:type="dxa"/>
         </w:tblCellMar>
         <w:tblLook w:val="0600"/>
       </w:tblPr>
       <w:tblGrid>
-        <w:gridCol w:w="4680"/>
-        <w:gridCol w:w="4679"/>
+        <w:gridCol w:w="4051"/>
+        <w:gridCol w:w="5308"/>
       </w:tblGrid>
       <w:tr>
         <w:trPr>
@@ -1859,7 +1871,7 @@
         </w:trPr>
         <w:tc>
           <w:tcPr>
-            <w:tcW w:w="4680" w:type="dxa"/>
+            <w:tcW w:w="4051" w:type="dxa"/>
             <w:tcBorders>
               <w:top w:val="single" w:sz="8" w:space="0" w:color="000001"/>
               <w:left w:val="single" w:sz="8" w:space="0" w:color="000001"/>
@@ -1870,7 +1882,7 @@
             </w:tcBorders>
             <w:shd w:fill="auto" w:val="clear"/>
             <w:tcMar>
-              <w:left w:w="30" w:type="dxa"/>
+              <w:left w:w="20" w:type="dxa"/>
             </w:tcMar>
           </w:tcPr>
           <w:p>
@@ -1893,7 +1905,7 @@
         </w:tc>
         <w:tc>
           <w:tcPr>
-            <w:tcW w:w="4679" w:type="dxa"/>
+            <w:tcW w:w="5308" w:type="dxa"/>
             <w:tcBorders>
               <w:top w:val="single" w:sz="8" w:space="0" w:color="000001"/>
               <w:left w:val="single" w:sz="8" w:space="0" w:color="000001"/>
@@ -1904,7 +1916,7 @@
             </w:tcBorders>
             <w:shd w:fill="auto" w:val="clear"/>
             <w:tcMar>
-              <w:left w:w="30" w:type="dxa"/>
+              <w:left w:w="20" w:type="dxa"/>
             </w:tcMar>
           </w:tcPr>
           <w:p>
@@ -1917,16 +1929,27 @@
               <w:spacing w:lineRule="auto" w:line="240" w:before="0" w:after="0"/>
               <w:ind w:left="0" w:right="0" w:hanging="0"/>
               <w:jc w:val="left"/>
-              <w:rPr/>
+              <w:rPr>
+                <w:rFonts w:ascii="Calibri" w:hAnsi="Calibri"/>
+                <w:sz w:val="24"/>
+                <w:szCs w:val="24"/>
+              </w:rPr>
             </w:pPr>
             <w:r>
               <w:rPr>
+                <w:rFonts w:ascii="Calibri" w:hAnsi="Calibri"/>
                 <w:b/>
+                <w:sz w:val="24"/>
+                <w:szCs w:val="24"/>
               </w:rPr>
               <w:t>{name}</w:t>
             </w:r>
             <w:r>
-              <w:rPr/>
+              <w:rPr>
+                <w:rFonts w:ascii="Calibri" w:hAnsi="Calibri"/>
+                <w:sz w:val="24"/>
+                <w:szCs w:val="24"/>
+              </w:rPr>
               <w:t xml:space="preserve"> {bio}</w:t>
             </w:r>
           </w:p>

</xml_diff>